<commit_message>
Giornata di lavoro 15.09.2023
</commit_message>
<xml_diff>
--- a/3_Documentazione/Modello documentazione progetto.docx
+++ b/3_Documentazione/Modello documentazione progetto.docx
@@ -5909,7 +5909,21 @@
                 <w:sz w:val="16"/>
                 <w:szCs w:val="16"/>
               </w:rPr>
-              <w:t xml:space="preserve">Formato TXT </w:t>
+              <w:t xml:space="preserve">Formato </w:t>
+            </w:r>
+            <w:r>
+              <w:rPr>
+                <w:sz w:val="16"/>
+                <w:szCs w:val="16"/>
+              </w:rPr>
+              <w:t>PNG</w:t>
+            </w:r>
+            <w:r>
+              <w:rPr>
+                <w:sz w:val="16"/>
+                <w:szCs w:val="16"/>
+              </w:rPr>
+              <w:t xml:space="preserve"> </w:t>
             </w:r>
             <w:r>
               <w:rPr>
@@ -6331,8 +6345,6 @@
       <w:r>
         <w:br w:type="page"/>
       </w:r>
-      <w:bookmarkStart w:id="7" w:name="_GoBack"/>
-      <w:bookmarkEnd w:id="7"/>
     </w:p>
     <w:tbl>
       <w:tblPr>
@@ -6764,6 +6776,8 @@
               </w:rPr>
               <w:t>002</w:t>
             </w:r>
+            <w:bookmarkStart w:id="7" w:name="_GoBack"/>
+            <w:bookmarkEnd w:id="7"/>
           </w:p>
         </w:tc>
         <w:tc>
@@ -15363,7 +15377,7 @@
 </file>
 
 <file path=customXml/itemProps1.xml><?xml version="1.0" encoding="utf-8"?>
-<ds:datastoreItem xmlns:ds="http://schemas.openxmlformats.org/officeDocument/2006/customXml" ds:itemID="{FC9898B5-A576-4FD6-9861-CFF3C5DE3200}">
+<ds:datastoreItem xmlns:ds="http://schemas.openxmlformats.org/officeDocument/2006/customXml" ds:itemID="{6A4EC899-9B0C-458B-B3F7-C0D86D79B87B}">
   <ds:schemaRefs>
     <ds:schemaRef ds:uri="http://schemas.openxmlformats.org/officeDocument/2006/bibliography"/>
   </ds:schemaRefs>

</xml_diff>

<commit_message>
Giornata di lavoro 06.10.2023
</commit_message>
<xml_diff>
--- a/3_Documentazione/Modello documentazione progetto.docx
+++ b/3_Documentazione/Modello documentazione progetto.docx
@@ -19,7 +19,7 @@
         <w:pStyle w:val="TitoloPagina1"/>
       </w:pPr>
       <w:r>
-        <w:t>Esempio di documentazione</w:t>
+        <w:t>Documentazione Enea Corti</w:t>
       </w:r>
     </w:p>
     <w:p>
@@ -6776,8 +6776,6 @@
               </w:rPr>
               <w:t>002</w:t>
             </w:r>
-            <w:bookmarkStart w:id="7" w:name="_GoBack"/>
-            <w:bookmarkEnd w:id="7"/>
           </w:p>
         </w:tc>
         <w:tc>
@@ -7675,11 +7673,11 @@
       <w:pPr>
         <w:pStyle w:val="Titolo3"/>
       </w:pPr>
-      <w:bookmarkStart w:id="8" w:name="_Toc94790448"/>
+      <w:bookmarkStart w:id="7" w:name="_Toc94790448"/>
       <w:r>
         <w:t>Spiegazione elementi tabella dei requisiti:</w:t>
       </w:r>
-      <w:bookmarkEnd w:id="8"/>
+      <w:bookmarkEnd w:id="7"/>
     </w:p>
     <w:p>
       <w:r>
@@ -7770,59 +7768,105 @@
         <w:pStyle w:val="Titolo2"/>
         <w:ind w:left="578" w:hanging="578"/>
       </w:pPr>
-      <w:bookmarkStart w:id="9" w:name="_Toc94790449"/>
+      <w:bookmarkStart w:id="8" w:name="_Toc94790449"/>
+      <w:r>
+        <w:drawing>
+          <wp:anchor distT="0" distB="0" distL="114300" distR="114300" simplePos="0" relativeHeight="251658240" behindDoc="1" locked="0" layoutInCell="1" allowOverlap="1" wp14:anchorId="06384BF3" wp14:editId="0B6A3742">
+            <wp:simplePos x="0" y="0"/>
+            <wp:positionH relativeFrom="margin">
+              <wp:posOffset>203200</wp:posOffset>
+            </wp:positionH>
+            <wp:positionV relativeFrom="paragraph">
+              <wp:posOffset>447675</wp:posOffset>
+            </wp:positionV>
+            <wp:extent cx="4730750" cy="3560445"/>
+            <wp:effectExtent l="0" t="0" r="0" b="1905"/>
+            <wp:wrapTight wrapText="bothSides">
+              <wp:wrapPolygon edited="0">
+                <wp:start x="0" y="0"/>
+                <wp:lineTo x="0" y="21496"/>
+                <wp:lineTo x="21484" y="21496"/>
+                <wp:lineTo x="21484" y="0"/>
+                <wp:lineTo x="0" y="0"/>
+              </wp:wrapPolygon>
+            </wp:wrapTight>
+            <wp:docPr id="4" name="Immagine 4"/>
+            <wp:cNvGraphicFramePr>
+              <a:graphicFrameLocks xmlns:a="http://schemas.openxmlformats.org/drawingml/2006/main" noChangeAspect="1"/>
+            </wp:cNvGraphicFramePr>
+            <a:graphic xmlns:a="http://schemas.openxmlformats.org/drawingml/2006/main">
+              <a:graphicData uri="http://schemas.openxmlformats.org/drawingml/2006/picture">
+                <pic:pic xmlns:pic="http://schemas.openxmlformats.org/drawingml/2006/picture">
+                  <pic:nvPicPr>
+                    <pic:cNvPr id="1" name=""/>
+                    <pic:cNvPicPr/>
+                  </pic:nvPicPr>
+                  <pic:blipFill>
+                    <a:blip r:embed="rId8">
+                      <a:extLst>
+                        <a:ext uri="{28A0092B-C50C-407E-A947-70E740481C1C}">
+                          <a14:useLocalDpi xmlns:a14="http://schemas.microsoft.com/office/drawing/2010/main" val="0"/>
+                        </a:ext>
+                      </a:extLst>
+                    </a:blip>
+                    <a:stretch>
+                      <a:fillRect/>
+                    </a:stretch>
+                  </pic:blipFill>
+                  <pic:spPr>
+                    <a:xfrm>
+                      <a:off x="0" y="0"/>
+                      <a:ext cx="4730750" cy="3560445"/>
+                    </a:xfrm>
+                    <a:prstGeom prst="rect">
+                      <a:avLst/>
+                    </a:prstGeom>
+                  </pic:spPr>
+                </pic:pic>
+              </a:graphicData>
+            </a:graphic>
+            <wp14:sizeRelH relativeFrom="margin">
+              <wp14:pctWidth>0</wp14:pctWidth>
+            </wp14:sizeRelH>
+            <wp14:sizeRelV relativeFrom="margin">
+              <wp14:pctHeight>0</wp14:pctHeight>
+            </wp14:sizeRelV>
+          </wp:anchor>
+        </w:drawing>
+      </w:r>
       <w:r>
         <w:t>Use case</w:t>
       </w:r>
+      <w:bookmarkEnd w:id="8"/>
+    </w:p>
+    <w:p>
+      <w:pPr>
+        <w:rPr>
+          <w:lang w:val="it-IT"/>
+        </w:rPr>
+      </w:pPr>
+    </w:p>
+    <w:p>
+      <w:pPr>
+        <w:rPr>
+          <w:b/>
+          <w:lang w:val="it-IT"/>
+        </w:rPr>
+      </w:pPr>
+      <w:bookmarkStart w:id="9" w:name="_Toc94790450"/>
+      <w:r>
+        <w:br w:type="page"/>
+      </w:r>
+    </w:p>
+    <w:p>
+      <w:pPr>
+        <w:pStyle w:val="Titolo2"/>
+      </w:pPr>
+      <w:r>
+        <w:lastRenderedPageBreak/>
+        <w:t>Pianificazione</w:t>
+      </w:r>
       <w:bookmarkEnd w:id="9"/>
-    </w:p>
-    <w:p>
-      <w:pPr>
-        <w:rPr>
-          <w:lang w:val="it-IT"/>
-        </w:rPr>
-      </w:pPr>
-      <w:r>
-        <w:rPr>
-          <w:lang w:val="it-IT"/>
-        </w:rPr>
-        <w:t xml:space="preserve">I casi d’uso rappresentano l’interazione tra i vari </w:t>
-      </w:r>
-      <w:r>
-        <w:rPr>
-          <w:lang w:val="it-IT"/>
-        </w:rPr>
-        <w:t>attori e le funzionalità</w:t>
-      </w:r>
-      <w:r>
-        <w:rPr>
-          <w:lang w:val="it-IT"/>
-        </w:rPr>
-        <w:t xml:space="preserve"> del prodotto</w:t>
-      </w:r>
-      <w:r>
-        <w:rPr>
-          <w:lang w:val="it-IT"/>
-        </w:rPr>
-        <w:t>.</w:t>
-      </w:r>
-    </w:p>
-    <w:p>
-      <w:pPr>
-        <w:rPr>
-          <w:lang w:val="it-IT"/>
-        </w:rPr>
-      </w:pPr>
-    </w:p>
-    <w:p>
-      <w:pPr>
-        <w:pStyle w:val="Titolo2"/>
-      </w:pPr>
-      <w:bookmarkStart w:id="10" w:name="_Toc94790450"/>
-      <w:r>
-        <w:t>Pianificazione</w:t>
-      </w:r>
-      <w:bookmarkEnd w:id="10"/>
     </w:p>
     <w:p>
       <w:pPr>
@@ -7920,13 +7964,12 @@
             </w:pPr>
             <w:r>
               <w:rPr>
-                <w:noProof/>
                 <w:lang w:val="it-IT"/>
               </w:rPr>
               <w:drawing>
-                <wp:inline distT="0" distB="0" distL="0" distR="0" wp14:anchorId="3C988473" wp14:editId="421E0D4A">
-                  <wp:extent cx="5972175" cy="2876550"/>
-                  <wp:effectExtent l="0" t="0" r="0" b="0"/>
+                <wp:inline distT="0" distB="0" distL="0" distR="0" wp14:anchorId="2B5DA629" wp14:editId="42BC3488">
+                  <wp:extent cx="6120130" cy="3364230"/>
+                  <wp:effectExtent l="0" t="0" r="0" b="7620"/>
                   <wp:docPr id="1" name="Immagine 1"/>
                   <wp:cNvGraphicFramePr>
                     <a:graphicFrameLocks xmlns:a="http://schemas.openxmlformats.org/drawingml/2006/main" noChangeAspect="1"/>
@@ -7935,36 +7978,23 @@
                     <a:graphicData uri="http://schemas.openxmlformats.org/drawingml/2006/picture">
                       <pic:pic xmlns:pic="http://schemas.openxmlformats.org/drawingml/2006/picture">
                         <pic:nvPicPr>
-                          <pic:cNvPr id="0" name="Picture 1"/>
-                          <pic:cNvPicPr>
-                            <a:picLocks noChangeAspect="1" noChangeArrowheads="1"/>
-                          </pic:cNvPicPr>
+                          <pic:cNvPr id="1" name=""/>
+                          <pic:cNvPicPr/>
                         </pic:nvPicPr>
                         <pic:blipFill>
-                          <a:blip r:embed="rId8">
-                            <a:extLst>
-                              <a:ext uri="{28A0092B-C50C-407E-A947-70E740481C1C}">
-                                <a14:useLocalDpi xmlns:a14="http://schemas.microsoft.com/office/drawing/2010/main" val="0"/>
-                              </a:ext>
-                            </a:extLst>
-                          </a:blip>
-                          <a:srcRect r="6310"/>
+                          <a:blip r:embed="rId9"/>
                           <a:stretch>
                             <a:fillRect/>
                           </a:stretch>
                         </pic:blipFill>
-                        <pic:spPr bwMode="auto">
+                        <pic:spPr>
                           <a:xfrm>
                             <a:off x="0" y="0"/>
-                            <a:ext cx="5972175" cy="2876550"/>
+                            <a:ext cx="6120130" cy="3364230"/>
                           </a:xfrm>
                           <a:prstGeom prst="rect">
                             <a:avLst/>
                           </a:prstGeom>
-                          <a:noFill/>
-                          <a:ln>
-                            <a:noFill/>
-                          </a:ln>
                         </pic:spPr>
                       </pic:pic>
                     </a:graphicData>
@@ -7983,16 +8013,29 @@
             <w:r>
               <w:t xml:space="preserve">Figura </w:t>
             </w:r>
-            <w:fldSimple w:instr=" SEQ Figura \* ARABIC ">
-              <w:r>
-                <w:rPr>
-                  <w:noProof/>
-                </w:rPr>
-                <w:t>1</w:t>
-              </w:r>
-            </w:fldSimple>
-            <w:r>
-              <w:t xml:space="preserve">: Esempio di diagramma di </w:t>
+            <w:r>
+              <w:fldChar w:fldCharType="begin"/>
+            </w:r>
+            <w:r>
+              <w:instrText xml:space="preserve"> SEQ Figura \* ARABIC </w:instrText>
+            </w:r>
+            <w:r>
+              <w:fldChar w:fldCharType="separate"/>
+            </w:r>
+            <w:r>
+              <w:rPr>
+                <w:noProof/>
+              </w:rPr>
+              <w:t>1</w:t>
+            </w:r>
+            <w:r>
+              <w:rPr>
+                <w:noProof/>
+              </w:rPr>
+              <w:fldChar w:fldCharType="end"/>
+            </w:r>
+            <w:r>
+              <w:t xml:space="preserve">:diagramma di </w:t>
             </w:r>
             <w:proofErr w:type="spellStart"/>
             <w:r>
@@ -8068,150 +8111,182 @@
       <w:pPr>
         <w:pStyle w:val="Titolo2"/>
       </w:pPr>
-      <w:bookmarkStart w:id="11" w:name="_Toc94790451"/>
-      <w:r>
-        <w:lastRenderedPageBreak/>
+      <w:bookmarkStart w:id="10" w:name="_Toc94790451"/>
+      <w:r>
         <w:t>Analisi dei mezzi</w:t>
       </w:r>
+      <w:bookmarkEnd w:id="10"/>
+    </w:p>
+    <w:p>
+      <w:pPr>
+        <w:rPr>
+          <w:lang w:val="it-IT"/>
+        </w:rPr>
+      </w:pPr>
+      <w:r>
+        <w:rPr>
+          <w:lang w:val="it-IT"/>
+        </w:rPr>
+        <w:t xml:space="preserve">Elencare e </w:t>
+      </w:r>
+      <w:r>
+        <w:rPr>
+          <w:lang w:val="it-IT"/>
+        </w:rPr>
+        <w:t>descrivere</w:t>
+      </w:r>
+      <w:r>
+        <w:rPr>
+          <w:lang w:val="it-IT"/>
+        </w:rPr>
+        <w:t xml:space="preserve"> i </w:t>
+      </w:r>
+      <w:r>
+        <w:rPr>
+          <w:lang w:val="it-IT"/>
+        </w:rPr>
+        <w:t>mezzi disponibili pe</w:t>
+      </w:r>
+      <w:r>
+        <w:rPr>
+          <w:lang w:val="it-IT"/>
+        </w:rPr>
+        <w:t>r la realizzazione del progetto. Ricordarsi di sempre descrivere nel dettaglio le versioni e il modello di riferimento.</w:t>
+      </w:r>
+    </w:p>
+    <w:p>
+      <w:pPr>
+        <w:pStyle w:val="Titolo3"/>
+      </w:pPr>
+      <w:bookmarkStart w:id="11" w:name="_Toc413411419"/>
+      <w:bookmarkStart w:id="12" w:name="_Toc94790452"/>
+      <w:r>
+        <w:t>Software</w:t>
+      </w:r>
       <w:bookmarkEnd w:id="11"/>
-    </w:p>
-    <w:p>
-      <w:pPr>
-        <w:rPr>
-          <w:lang w:val="it-IT"/>
-        </w:rPr>
-      </w:pPr>
-      <w:r>
-        <w:rPr>
-          <w:lang w:val="it-IT"/>
-        </w:rPr>
-        <w:t xml:space="preserve">Elencare e </w:t>
-      </w:r>
-      <w:r>
-        <w:rPr>
-          <w:lang w:val="it-IT"/>
-        </w:rPr>
-        <w:t>descrivere</w:t>
-      </w:r>
-      <w:r>
-        <w:rPr>
-          <w:lang w:val="it-IT"/>
-        </w:rPr>
-        <w:t xml:space="preserve"> i </w:t>
-      </w:r>
-      <w:r>
-        <w:rPr>
-          <w:lang w:val="it-IT"/>
-        </w:rPr>
-        <w:t>mezzi disponibili pe</w:t>
-      </w:r>
-      <w:r>
-        <w:rPr>
-          <w:lang w:val="it-IT"/>
-        </w:rPr>
-        <w:t>r la realizzazione del progetto. Ricordarsi di sempre descrivere nel dettaglio le versioni e il modello di riferimento.</w:t>
+      <w:bookmarkEnd w:id="12"/>
+    </w:p>
+    <w:p>
+      <w:pPr>
+        <w:rPr>
+          <w:lang w:val="it-IT"/>
+        </w:rPr>
+      </w:pPr>
+      <w:r>
+        <w:rPr>
+          <w:lang w:val="it-IT"/>
+        </w:rPr>
+        <w:t>Visual studio Code 1.78.2</w:t>
+      </w:r>
+    </w:p>
+    <w:p>
+      <w:pPr>
+        <w:rPr>
+          <w:lang w:val="it-IT"/>
+        </w:rPr>
+      </w:pPr>
+      <w:r>
+        <w:rPr>
+          <w:lang w:val="it-IT"/>
+        </w:rPr>
+        <w:t xml:space="preserve">SDK, librerie, </w:t>
+      </w:r>
+      <w:proofErr w:type="spellStart"/>
+      <w:r>
+        <w:rPr>
+          <w:lang w:val="it-IT"/>
+        </w:rPr>
+        <w:t>tools</w:t>
+      </w:r>
+      <w:proofErr w:type="spellEnd"/>
+      <w:r>
+        <w:rPr>
+          <w:lang w:val="it-IT"/>
+        </w:rPr>
+        <w:t xml:space="preserve"> utilizzati pe</w:t>
+      </w:r>
+      <w:r>
+        <w:rPr>
+          <w:lang w:val="it-IT"/>
+        </w:rPr>
+        <w:t>r la realizzazione del progetto</w:t>
+      </w:r>
+      <w:r>
+        <w:rPr>
+          <w:lang w:val="it-IT"/>
+        </w:rPr>
+        <w:t xml:space="preserve"> e eventuali dipendenze</w:t>
+      </w:r>
+      <w:r>
+        <w:rPr>
+          <w:lang w:val="it-IT"/>
+        </w:rPr>
+        <w:t>.</w:t>
       </w:r>
     </w:p>
     <w:p>
       <w:pPr>
         <w:pStyle w:val="Titolo3"/>
       </w:pPr>
-      <w:bookmarkStart w:id="12" w:name="_Toc413411419"/>
-      <w:bookmarkStart w:id="13" w:name="_Toc94790452"/>
-      <w:r>
-        <w:t>Software</w:t>
-      </w:r>
-      <w:bookmarkEnd w:id="12"/>
+      <w:bookmarkStart w:id="13" w:name="_Toc413411420"/>
+      <w:bookmarkStart w:id="14" w:name="_Toc94790453"/>
+      <w:r>
+        <w:t>Hardware</w:t>
+      </w:r>
       <w:bookmarkEnd w:id="13"/>
-    </w:p>
-    <w:p>
-      <w:pPr>
-        <w:rPr>
-          <w:lang w:val="it-IT"/>
-        </w:rPr>
-      </w:pPr>
-      <w:r>
-        <w:rPr>
-          <w:lang w:val="it-IT"/>
-        </w:rPr>
-        <w:t xml:space="preserve">SDK, librerie, </w:t>
-      </w:r>
-      <w:proofErr w:type="spellStart"/>
-      <w:r>
-        <w:rPr>
-          <w:lang w:val="it-IT"/>
-        </w:rPr>
-        <w:t>tools</w:t>
-      </w:r>
-      <w:proofErr w:type="spellEnd"/>
-      <w:r>
-        <w:rPr>
-          <w:lang w:val="it-IT"/>
-        </w:rPr>
-        <w:t xml:space="preserve"> utilizzati pe</w:t>
-      </w:r>
-      <w:r>
-        <w:rPr>
-          <w:lang w:val="it-IT"/>
-        </w:rPr>
-        <w:t>r la realizzazione del progetto</w:t>
-      </w:r>
-      <w:r>
-        <w:rPr>
-          <w:lang w:val="it-IT"/>
-        </w:rPr>
-        <w:t xml:space="preserve"> e eventuali dipendenze</w:t>
-      </w:r>
-      <w:r>
-        <w:rPr>
-          <w:lang w:val="it-IT"/>
-        </w:rPr>
-        <w:t>.</w:t>
-      </w:r>
-    </w:p>
-    <w:p>
-      <w:pPr>
-        <w:pStyle w:val="Titolo3"/>
-      </w:pPr>
-      <w:bookmarkStart w:id="14" w:name="_Toc413411420"/>
-      <w:bookmarkStart w:id="15" w:name="_Toc94790453"/>
-      <w:r>
-        <w:t>Hardware</w:t>
-      </w:r>
       <w:bookmarkEnd w:id="14"/>
+    </w:p>
+    <w:p>
+      <w:pPr>
+        <w:rPr>
+          <w:lang w:val="it-IT"/>
+        </w:rPr>
+      </w:pPr>
+      <w:r>
+        <w:rPr>
+          <w:lang w:val="it-IT"/>
+        </w:rPr>
+        <w:t xml:space="preserve">CPU </w:t>
+      </w:r>
+      <w:r>
+        <w:rPr>
+          <w:lang w:val="it-IT"/>
+        </w:rPr>
+        <w:sym w:font="Wingdings" w:char="F0E0"/>
+      </w:r>
+      <w:r>
+        <w:rPr>
+          <w:lang w:val="it-IT"/>
+        </w:rPr>
+        <w:t xml:space="preserve"> Intel i7-9700</w:t>
+      </w:r>
+    </w:p>
+    <w:p>
+      <w:pPr>
+        <w:rPr>
+          <w:lang w:val="it-IT"/>
+        </w:rPr>
+      </w:pPr>
+      <w:r>
+        <w:rPr>
+          <w:lang w:val="it-IT"/>
+        </w:rPr>
+        <w:t xml:space="preserve">Memoria </w:t>
+      </w:r>
+      <w:r>
+        <w:rPr>
+          <w:lang w:val="it-IT"/>
+        </w:rPr>
+        <w:sym w:font="Wingdings" w:char="F0E0"/>
+      </w:r>
+      <w:r>
+        <w:rPr>
+          <w:lang w:val="it-IT"/>
+        </w:rPr>
+        <w:t xml:space="preserve"> 32 GB RAM </w:t>
+      </w:r>
+      <w:bookmarkStart w:id="15" w:name="_GoBack"/>
       <w:bookmarkEnd w:id="15"/>
-    </w:p>
-    <w:p>
-      <w:pPr>
-        <w:rPr>
-          <w:lang w:val="it-IT"/>
-        </w:rPr>
-      </w:pPr>
-    </w:p>
-    <w:p>
-      <w:pPr>
-        <w:rPr>
-          <w:lang w:val="it-IT"/>
-        </w:rPr>
-      </w:pPr>
-      <w:r>
-        <w:rPr>
-          <w:lang w:val="it-IT"/>
-        </w:rPr>
-        <w:t xml:space="preserve">Su quale piattaforma dovrà essere eseguito il prodotto? Che hardware particolare è coinvolto nel progetto? Che particolarità e limitazioni presenta? Che </w:t>
-      </w:r>
-      <w:r>
-        <w:rPr>
-          <w:lang w:val="it-IT"/>
-        </w:rPr>
-        <w:t>HW</w:t>
-      </w:r>
-      <w:r>
-        <w:rPr>
-          <w:lang w:val="it-IT"/>
-        </w:rPr>
-        <w:t xml:space="preserve"> sarà disponibile durante lo sviluppo?</w:t>
-      </w:r>
     </w:p>
     <w:p>
       <w:pPr>
@@ -8220,6 +8295,7 @@
       <w:bookmarkStart w:id="16" w:name="_Toc429059808"/>
       <w:bookmarkStart w:id="17" w:name="_Toc94790454"/>
       <w:r>
+        <w:lastRenderedPageBreak/>
         <w:t>Progettazione</w:t>
       </w:r>
       <w:bookmarkEnd w:id="16"/>
@@ -8648,7 +8724,6 @@
         <w:rPr>
           <w:lang w:val="it-IT"/>
         </w:rPr>
-        <w:lastRenderedPageBreak/>
         <w:t>Questi</w:t>
       </w:r>
       <w:r>
@@ -10972,10 +11047,10 @@
       </w:pPr>
     </w:p>
     <w:sectPr>
-      <w:headerReference w:type="default" r:id="rId9"/>
-      <w:footerReference w:type="default" r:id="rId10"/>
-      <w:headerReference w:type="first" r:id="rId11"/>
-      <w:footerReference w:type="first" r:id="rId12"/>
+      <w:headerReference w:type="default" r:id="rId10"/>
+      <w:footerReference w:type="default" r:id="rId11"/>
+      <w:headerReference w:type="first" r:id="rId12"/>
+      <w:footerReference w:type="first" r:id="rId13"/>
       <w:pgSz w:w="11906" w:h="16838"/>
       <w:pgMar w:top="1985" w:right="1134" w:bottom="1418" w:left="1134" w:header="567" w:footer="567" w:gutter="0"/>
       <w:pgNumType w:start="1"/>
@@ -15377,7 +15452,7 @@
 </file>
 
 <file path=customXml/itemProps1.xml><?xml version="1.0" encoding="utf-8"?>
-<ds:datastoreItem xmlns:ds="http://schemas.openxmlformats.org/officeDocument/2006/customXml" ds:itemID="{6A4EC899-9B0C-458B-B3F7-C0D86D79B87B}">
+<ds:datastoreItem xmlns:ds="http://schemas.openxmlformats.org/officeDocument/2006/customXml" ds:itemID="{2F30BC8C-AB28-4233-92C2-C7237E170C60}">
   <ds:schemaRefs>
     <ds:schemaRef ds:uri="http://schemas.openxmlformats.org/officeDocument/2006/bibliography"/>
   </ds:schemaRefs>

</xml_diff>

<commit_message>
giornata di lavoro 10.11
</commit_message>
<xml_diff>
--- a/3_Documentazione/Modello documentazione progetto.docx
+++ b/3_Documentazione/Modello documentazione progetto.docx
@@ -5446,7 +5446,23 @@
                 <w:sz w:val="16"/>
                 <w:szCs w:val="16"/>
               </w:rPr>
-              <w:t>Per gli adulti generare anche parola finale da trovare</w:t>
+              <w:t>Per gli adulti generare anche par</w:t>
+            </w:r>
+          </w:p>
+          <w:p>
+            <w:pPr>
+              <w:spacing w:before="100" w:beforeAutospacing="1"/>
+              <w:rPr>
+                <w:sz w:val="16"/>
+                <w:szCs w:val="16"/>
+              </w:rPr>
+            </w:pPr>
+            <w:r>
+              <w:rPr>
+                <w:sz w:val="16"/>
+                <w:szCs w:val="16"/>
+              </w:rPr>
+              <w:t>ola finale da trovare</w:t>
             </w:r>
           </w:p>
         </w:tc>
@@ -5937,7 +5953,16 @@
                 <w:sz w:val="16"/>
                 <w:szCs w:val="16"/>
               </w:rPr>
-              <w:t xml:space="preserve"> HTML</w:t>
+              <w:t xml:space="preserve"> </w:t>
+            </w:r>
+            <w:bookmarkStart w:id="7" w:name="_GoBack"/>
+            <w:bookmarkEnd w:id="7"/>
+            <w:r>
+              <w:rPr>
+                <w:sz w:val="16"/>
+                <w:szCs w:val="16"/>
+              </w:rPr>
+              <w:t>HTML</w:t>
             </w:r>
           </w:p>
         </w:tc>
@@ -7673,11 +7698,11 @@
       <w:pPr>
         <w:pStyle w:val="Titolo3"/>
       </w:pPr>
-      <w:bookmarkStart w:id="7" w:name="_Toc94790448"/>
+      <w:bookmarkStart w:id="8" w:name="_Toc94790448"/>
       <w:r>
         <w:t>Spiegazione elementi tabella dei requisiti:</w:t>
       </w:r>
-      <w:bookmarkEnd w:id="7"/>
+      <w:bookmarkEnd w:id="8"/>
     </w:p>
     <w:p>
       <w:r>
@@ -7768,8 +7793,11 @@
         <w:pStyle w:val="Titolo2"/>
         <w:ind w:left="578" w:hanging="578"/>
       </w:pPr>
-      <w:bookmarkStart w:id="8" w:name="_Toc94790449"/>
-      <w:r>
+      <w:bookmarkStart w:id="9" w:name="_Toc94790449"/>
+      <w:r>
+        <w:rPr>
+          <w:noProof/>
+        </w:rPr>
         <w:drawing>
           <wp:anchor distT="0" distB="0" distL="114300" distR="114300" simplePos="0" relativeHeight="251658240" behindDoc="1" locked="0" layoutInCell="1" allowOverlap="1" wp14:anchorId="06384BF3" wp14:editId="0B6A3742">
             <wp:simplePos x="0" y="0"/>
@@ -7837,7 +7865,7 @@
       <w:r>
         <w:t>Use case</w:t>
       </w:r>
-      <w:bookmarkEnd w:id="8"/>
+      <w:bookmarkEnd w:id="9"/>
     </w:p>
     <w:p>
       <w:pPr>
@@ -7853,7 +7881,7 @@
           <w:lang w:val="it-IT"/>
         </w:rPr>
       </w:pPr>
-      <w:bookmarkStart w:id="9" w:name="_Toc94790450"/>
+      <w:bookmarkStart w:id="10" w:name="_Toc94790450"/>
       <w:r>
         <w:br w:type="page"/>
       </w:r>
@@ -7866,7 +7894,7 @@
         <w:lastRenderedPageBreak/>
         <w:t>Pianificazione</w:t>
       </w:r>
-      <w:bookmarkEnd w:id="9"/>
+      <w:bookmarkEnd w:id="10"/>
     </w:p>
     <w:p>
       <w:pPr>
@@ -7964,6 +7992,7 @@
             </w:pPr>
             <w:r>
               <w:rPr>
+                <w:noProof/>
                 <w:lang w:val="it-IT"/>
               </w:rPr>
               <w:drawing>
@@ -8013,27 +8042,14 @@
             <w:r>
               <w:t xml:space="preserve">Figura </w:t>
             </w:r>
-            <w:r>
-              <w:fldChar w:fldCharType="begin"/>
-            </w:r>
-            <w:r>
-              <w:instrText xml:space="preserve"> SEQ Figura \* ARABIC </w:instrText>
-            </w:r>
-            <w:r>
-              <w:fldChar w:fldCharType="separate"/>
-            </w:r>
-            <w:r>
-              <w:rPr>
-                <w:noProof/>
-              </w:rPr>
-              <w:t>1</w:t>
-            </w:r>
-            <w:r>
-              <w:rPr>
-                <w:noProof/>
-              </w:rPr>
-              <w:fldChar w:fldCharType="end"/>
-            </w:r>
+            <w:fldSimple w:instr=" SEQ Figura \* ARABIC ">
+              <w:r>
+                <w:rPr>
+                  <w:noProof/>
+                </w:rPr>
+                <w:t>1</w:t>
+              </w:r>
+            </w:fldSimple>
             <w:r>
               <w:t xml:space="preserve">:diagramma di </w:t>
             </w:r>
@@ -8111,11 +8127,11 @@
       <w:pPr>
         <w:pStyle w:val="Titolo2"/>
       </w:pPr>
-      <w:bookmarkStart w:id="10" w:name="_Toc94790451"/>
+      <w:bookmarkStart w:id="11" w:name="_Toc94790451"/>
       <w:r>
         <w:t>Analisi dei mezzi</w:t>
       </w:r>
-      <w:bookmarkEnd w:id="10"/>
+      <w:bookmarkEnd w:id="11"/>
     </w:p>
     <w:p>
       <w:pPr>
@@ -8158,13 +8174,13 @@
       <w:pPr>
         <w:pStyle w:val="Titolo3"/>
       </w:pPr>
-      <w:bookmarkStart w:id="11" w:name="_Toc413411419"/>
-      <w:bookmarkStart w:id="12" w:name="_Toc94790452"/>
+      <w:bookmarkStart w:id="12" w:name="_Toc413411419"/>
+      <w:bookmarkStart w:id="13" w:name="_Toc94790452"/>
       <w:r>
         <w:t>Software</w:t>
       </w:r>
-      <w:bookmarkEnd w:id="11"/>
       <w:bookmarkEnd w:id="12"/>
+      <w:bookmarkEnd w:id="13"/>
     </w:p>
     <w:p>
       <w:pPr>
@@ -8228,13 +8244,13 @@
       <w:pPr>
         <w:pStyle w:val="Titolo3"/>
       </w:pPr>
-      <w:bookmarkStart w:id="13" w:name="_Toc413411420"/>
-      <w:bookmarkStart w:id="14" w:name="_Toc94790453"/>
+      <w:bookmarkStart w:id="14" w:name="_Toc413411420"/>
+      <w:bookmarkStart w:id="15" w:name="_Toc94790453"/>
       <w:r>
         <w:t>Hardware</w:t>
       </w:r>
-      <w:bookmarkEnd w:id="13"/>
       <w:bookmarkEnd w:id="14"/>
+      <w:bookmarkEnd w:id="15"/>
     </w:p>
     <w:p>
       <w:pPr>
@@ -8285,8 +8301,6 @@
         </w:rPr>
         <w:t xml:space="preserve"> 32 GB RAM </w:t>
       </w:r>
-      <w:bookmarkStart w:id="15" w:name="_GoBack"/>
-      <w:bookmarkEnd w:id="15"/>
     </w:p>
     <w:p>
       <w:pPr>
@@ -15452,7 +15466,7 @@
 </file>
 
 <file path=customXml/itemProps1.xml><?xml version="1.0" encoding="utf-8"?>
-<ds:datastoreItem xmlns:ds="http://schemas.openxmlformats.org/officeDocument/2006/customXml" ds:itemID="{2F30BC8C-AB28-4233-92C2-C7237E170C60}">
+<ds:datastoreItem xmlns:ds="http://schemas.openxmlformats.org/officeDocument/2006/customXml" ds:itemID="{27A78B74-18E8-4AEC-A8DB-356E4B8B11E4}">
   <ds:schemaRefs>
     <ds:schemaRef ds:uri="http://schemas.openxmlformats.org/officeDocument/2006/bibliography"/>
   </ds:schemaRefs>

</xml_diff>